<commit_message>
agregar los datos de expedicion y borrar bugs
</commit_message>
<xml_diff>
--- a/public/plantillas/fe de bautizo.docx
+++ b/public/plantillas/fe de bautizo.docx
@@ -1051,7 +1051,27 @@
           <w:sz w:val="28"/>
           <w:szCs w:val="28"/>
         </w:rPr>
-        <w:t>${dia_mes}</w:t>
+        <w:t>${mes_</w:t>
+      </w:r>
+      <w:r>
+        <w:rPr>
+          <w:rFonts w:cs="Times New Roman" w:ascii="Times New Roman" w:hAnsi="Times New Roman"/>
+          <w:b/>
+          <w:bCs/>
+          <w:sz w:val="28"/>
+          <w:szCs w:val="28"/>
+        </w:rPr>
+        <w:t>expedicion</w:t>
+      </w:r>
+      <w:r>
+        <w:rPr>
+          <w:rFonts w:cs="Times New Roman" w:ascii="Times New Roman" w:hAnsi="Times New Roman"/>
+          <w:b/>
+          <w:bCs/>
+          <w:sz w:val="28"/>
+          <w:szCs w:val="28"/>
+        </w:rPr>
+        <w:t>}</w:t>
       </w:r>
       <w:r>
         <w:rPr>
@@ -1169,10 +1189,7 @@
         <w:pStyle w:val="NoSpacing"/>
         <w:jc w:val="center"/>
         <w:rPr>
-          <w:rFonts w:ascii="Arial" w:hAnsi="Arial" w:cs="Arial"/>
-          <w:b/>
-          <w:b/>
-          <w:bCs/>
+          <w:rFonts w:ascii="Arial" w:hAnsi="Arial"/>
           <w:sz w:val="24"/>
           <w:szCs w:val="24"/>
         </w:rPr>
@@ -1189,11 +1206,11 @@
       </w:r>
       <w:r>
         <w:rPr>
-          <w:rFonts w:cs="Times New Roman" w:ascii="Times New Roman" w:hAnsi="Times New Roman"/>
-          <w:b/>
-          <w:bCs/>
-          <w:sz w:val="28"/>
-          <w:szCs w:val="28"/>
+          <w:rFonts w:cs="Times New Roman" w:ascii="Arial" w:hAnsi="Arial"/>
+          <w:b/>
+          <w:bCs/>
+          <w:sz w:val="24"/>
+          <w:szCs w:val="24"/>
         </w:rPr>
         <w:t>${ministro_certifica}</w:t>
       </w:r>

</xml_diff>